<commit_message>
Documentos inativos para modelo
</commit_message>
<xml_diff>
--- a/Requisitos/Regra de Negócio e Aplicação do Sistema de Rastreamento.docx
+++ b/Requisitos/Regra de Negócio e Aplicação do Sistema de Rastreamento.docx
@@ -1307,12 +1307,14 @@
       <w:r>
         <w:rPr>
           <w:color w:val="000000"/>
+          <w:lang w:val="pt-BR"/>
         </w:rPr>
         <w:t xml:space="preserve"> </w:t>
       </w:r>
       <w:r>
         <w:rPr>
           <w:color w:val="000000"/>
+          <w:lang w:val="pt-BR"/>
         </w:rPr>
         <w:t xml:space="preserve"> </w:t>
       </w:r>
@@ -2251,7 +2253,7 @@
           <w:sz w:val="20"/>
           <w:lang w:eastAsia="pt-BR"/>
         </w:rPr>
-        <w:t>RN007</w:t>
+        <w:t>RN008</w:t>
       </w:r>
       <w:r>
         <w:rPr>
@@ -3898,7 +3900,6 @@
           <w:color w:val="000000"/>
           <w:sz w:val="20"/>
           <w:szCs w:val="20"/>
-          <w:lang w:val="pt-BR"/>
         </w:rPr>
         <w:t xml:space="preserve">  </w:t>
       </w:r>
@@ -4719,7 +4720,25 @@
           <w:szCs w:val="20"/>
           <w:lang w:val="pt-BR" w:eastAsia="pt-BR"/>
         </w:rPr>
-        <w:t xml:space="preserve"> Box: 47 caracteres – [size: </w:t>
+        <w:t xml:space="preserve"> Box: 47 caracteres – [</w:t>
+      </w:r>
+      <w:proofErr w:type="spellStart"/>
+      <w:r>
+        <w:rPr>
+          <w:sz w:val="20"/>
+          <w:szCs w:val="20"/>
+          <w:lang w:val="pt-BR" w:eastAsia="pt-BR"/>
+        </w:rPr>
+        <w:t>size</w:t>
+      </w:r>
+      <w:proofErr w:type="spellEnd"/>
+      <w:r>
+        <w:rPr>
+          <w:sz w:val="20"/>
+          <w:szCs w:val="20"/>
+          <w:lang w:val="pt-BR" w:eastAsia="pt-BR"/>
+        </w:rPr>
+        <w:t xml:space="preserve">: </w:t>
       </w:r>
       <w:proofErr w:type="gramStart"/>
       <w:r>
@@ -5430,8 +5449,17 @@
           <w:color w:val="000000"/>
           <w:sz w:val="20"/>
           <w:szCs w:val="20"/>
-        </w:rPr>
-        <w:t xml:space="preserve">  Valor </w:t>
+          <w:lang w:val="pt-BR"/>
+        </w:rPr>
+        <w:t xml:space="preserve">  </w:t>
+      </w:r>
+      <w:r>
+        <w:rPr>
+          <w:color w:val="000000"/>
+          <w:sz w:val="20"/>
+          <w:szCs w:val="20"/>
+        </w:rPr>
+        <w:t xml:space="preserve">Valor </w:t>
       </w:r>
       <w:proofErr w:type="spellStart"/>
       <w:r>

</xml_diff>

<commit_message>
Regra de Negócio e Caso de Teste
</commit_message>
<xml_diff>
--- a/Requisitos/Regra de Negócio e Aplicação do Sistema de Rastreamento.docx
+++ b/Requisitos/Regra de Negócio e Aplicação do Sistema de Rastreamento.docx
@@ -5,14 +5,10 @@
     <w:p>
       <w:pPr>
         <w:pStyle w:val="PargrafodaLista"/>
-        <w:numPr>
-          <w:ilvl w:val="0"/>
-          <w:numId w:val="6"/>
-        </w:numPr>
         <w:autoSpaceDE w:val="0"/>
         <w:autoSpaceDN w:val="0"/>
         <w:adjustRightInd w:val="0"/>
-        <w:ind w:left="0" w:hanging="11"/>
+        <w:ind w:left="0"/>
         <w:rPr>
           <w:rFonts w:ascii="Calibri,Bold" w:eastAsiaTheme="minorHAnsi" w:hAnsi="Calibri,Bold" w:cs="Calibri,Bold"/>
           <w:b/>
@@ -159,27 +155,7 @@
           <w:szCs w:val="22"/>
           <w:lang w:val="pt-BR"/>
         </w:rPr>
-        <w:t xml:space="preserve">e </w:t>
-      </w:r>
-      <w:proofErr w:type="spellStart"/>
-      <w:r>
-        <w:rPr>
-          <w:rFonts w:eastAsiaTheme="minorHAnsi"/>
-          <w:sz w:val="22"/>
-          <w:szCs w:val="22"/>
-          <w:lang w:val="pt-BR"/>
-        </w:rPr>
-        <w:t>Login</w:t>
-      </w:r>
-      <w:proofErr w:type="spellEnd"/>
-      <w:r>
-        <w:rPr>
-          <w:rFonts w:eastAsiaTheme="minorHAnsi"/>
-          <w:sz w:val="22"/>
-          <w:szCs w:val="22"/>
-          <w:lang w:val="pt-BR"/>
-        </w:rPr>
-        <w:t xml:space="preserve"> </w:t>
+        <w:t xml:space="preserve">e Login </w:t>
       </w:r>
       <w:r>
         <w:rPr>
@@ -2587,18 +2563,8 @@
           <w:sz w:val="20"/>
           <w:szCs w:val="20"/>
         </w:rPr>
-        <w:t xml:space="preserve">  </w:t>
-      </w:r>
-      <w:proofErr w:type="spellStart"/>
-      <w:r>
-        <w:rPr>
-          <w:color w:val="000000"/>
-          <w:sz w:val="20"/>
-          <w:szCs w:val="20"/>
-        </w:rPr>
-        <w:t>Identidade</w:t>
-      </w:r>
-      <w:proofErr w:type="spellEnd"/>
+        <w:t xml:space="preserve">  Identidade</w:t>
+      </w:r>
       <w:r>
         <w:rPr>
           <w:color w:val="000000"/>
@@ -2703,18 +2669,8 @@
           <w:sz w:val="20"/>
           <w:szCs w:val="20"/>
         </w:rPr>
-        <w:t xml:space="preserve">  </w:t>
-      </w:r>
-      <w:proofErr w:type="spellStart"/>
-      <w:r>
-        <w:rPr>
-          <w:color w:val="000000"/>
-          <w:sz w:val="20"/>
-          <w:szCs w:val="20"/>
-        </w:rPr>
-        <w:t>Habilitação</w:t>
-      </w:r>
-      <w:proofErr w:type="spellEnd"/>
+        <w:t xml:space="preserve">  Habilitação</w:t>
+      </w:r>
       <w:r>
         <w:rPr>
           <w:color w:val="000000"/>
@@ -3135,7 +3091,14 @@
           <w:sz w:val="20"/>
           <w:lang w:eastAsia="pt-BR"/>
         </w:rPr>
-        <w:t xml:space="preserve">008. </w:t>
+        <w:t>009</w:t>
+      </w:r>
+      <w:r>
+        <w:rPr>
+          <w:sz w:val="20"/>
+          <w:lang w:eastAsia="pt-BR"/>
+        </w:rPr>
+        <w:t xml:space="preserve">. </w:t>
       </w:r>
       <w:proofErr w:type="spellStart"/>
       <w:r>
@@ -3464,23 +3427,13 @@
         </w:rPr>
         <w:t xml:space="preserve">  </w:t>
       </w:r>
-      <w:proofErr w:type="spellStart"/>
-      <w:r>
-        <w:rPr>
-          <w:color w:val="000000"/>
-          <w:sz w:val="20"/>
-          <w:szCs w:val="20"/>
-        </w:rPr>
-        <w:t>Chassi</w:t>
-      </w:r>
-      <w:proofErr w:type="spellEnd"/>
-      <w:r>
-        <w:rPr>
-          <w:color w:val="000000"/>
-          <w:sz w:val="20"/>
-          <w:szCs w:val="20"/>
-        </w:rPr>
-        <w:t xml:space="preserve">: </w:t>
+      <w:r>
+        <w:rPr>
+          <w:color w:val="000000"/>
+          <w:sz w:val="20"/>
+          <w:szCs w:val="20"/>
+        </w:rPr>
+        <w:t xml:space="preserve">Chassi: </w:t>
       </w:r>
       <w:r>
         <w:rPr>
@@ -3610,23 +3563,13 @@
         </w:rPr>
         <w:t xml:space="preserve">  </w:t>
       </w:r>
-      <w:proofErr w:type="spellStart"/>
-      <w:r>
-        <w:rPr>
-          <w:color w:val="000000"/>
-          <w:sz w:val="20"/>
-          <w:szCs w:val="20"/>
-        </w:rPr>
-        <w:t>Renavan</w:t>
-      </w:r>
-      <w:proofErr w:type="spellEnd"/>
-      <w:r>
-        <w:rPr>
-          <w:color w:val="000000"/>
-          <w:sz w:val="20"/>
-          <w:szCs w:val="20"/>
-        </w:rPr>
-        <w:t xml:space="preserve">: </w:t>
+      <w:r>
+        <w:rPr>
+          <w:color w:val="000000"/>
+          <w:sz w:val="20"/>
+          <w:szCs w:val="20"/>
+        </w:rPr>
+        <w:t xml:space="preserve">Renavan: </w:t>
       </w:r>
       <w:r>
         <w:rPr>
@@ -4453,7 +4396,21 @@
           <w:sz w:val="20"/>
           <w:lang w:eastAsia="pt-BR"/>
         </w:rPr>
-        <w:t xml:space="preserve">008. </w:t>
+        <w:t>0</w:t>
+      </w:r>
+      <w:r>
+        <w:rPr>
+          <w:sz w:val="20"/>
+          <w:lang w:eastAsia="pt-BR"/>
+        </w:rPr>
+        <w:t>10</w:t>
+      </w:r>
+      <w:r>
+        <w:rPr>
+          <w:sz w:val="20"/>
+          <w:lang w:eastAsia="pt-BR"/>
+        </w:rPr>
+        <w:t xml:space="preserve">. </w:t>
       </w:r>
       <w:proofErr w:type="spellStart"/>
       <w:r>

</xml_diff>